<commit_message>
git add new 1402
test
</commit_message>
<xml_diff>
--- a/حمیدرضا.docx
+++ b/حمیدرضا.docx
@@ -13,6 +13,34 @@
           <w:lang w:bidi="fa-IR"/>
         </w:rPr>
       </w:pPr>
+      <w:r>
+        <w:rPr>
+          <w:rFonts w:ascii="IRANYekan Medium" w:hAnsi="IRANYekan Medium" w:cs="IRANYekan Medium"/>
+          <w:sz w:val="28"/>
+          <w:szCs w:val="28"/>
+          <w:lang w:bidi="fa-IR"/>
+        </w:rPr>
+        <w:t xml:space="preserve">  </w:t>
+      </w:r>
+      <w:r>
+        <w:rPr>
+          <w:rFonts w:ascii="IRANYekan Medium" w:hAnsi="IRANYekan Medium" w:cs="IRANYekan Medium" w:hint="cs"/>
+          <w:sz w:val="28"/>
+          <w:szCs w:val="28"/>
+          <w:rtl/>
+          <w:lang w:bidi="fa-IR"/>
+        </w:rPr>
+        <w:t>رفیعی</w:t>
+      </w:r>
+      <w:r>
+        <w:rPr>
+          <w:rFonts w:ascii="IRANYekan Medium" w:hAnsi="IRANYekan Medium" w:cs="IRANYekan Medium"/>
+          <w:sz w:val="28"/>
+          <w:szCs w:val="28"/>
+          <w:lang w:bidi="fa-IR"/>
+        </w:rPr>
+        <w:t xml:space="preserve"> </w:t>
+      </w:r>
       <w:r>
         <w:rPr>
           <w:rFonts w:ascii="IRANYekan Medium" w:hAnsi="IRANYekan Medium" w:cs="IRANYekan Medium"/>

</xml_diff>